<commit_message>
Update Searches/Wireless Transmission/Avoiding interference in 2.4GHz.docx
</commit_message>
<xml_diff>
--- a/Searches/Wireless Transmission/Avoiding interference in 2.4GHz.docx
+++ b/Searches/Wireless Transmission/Avoiding interference in 2.4GHz.docx
@@ -1,8 +1,10 @@
 
 <file path=word/document.xml><?xml version="1.0" encoding="utf-8"?>
-<w:document xmlns:wpc="http://schemas.microsoft.com/office/word/2010/wordprocessingCanvas" xmlns:mc="http://schemas.openxmlformats.org/markup-compatibility/2006" xmlns:o="urn:schemas-microsoft-com:office:office" xmlns:r="http://schemas.openxmlformats.org/officeDocument/2006/relationships" xmlns:m="http://schemas.openxmlformats.org/officeDocument/2006/math" xmlns:v="urn:schemas-microsoft-com:vml" xmlns:wp14="http://schemas.microsoft.com/office/word/2010/wordprocessingDrawing" xmlns:wp="http://schemas.openxmlformats.org/drawingml/2006/wordprocessingDrawing" xmlns:w10="urn:schemas-microsoft-com:office:word" xmlns:w="http://schemas.openxmlformats.org/wordprocessingml/2006/main" xmlns:w14="http://schemas.microsoft.com/office/word/2010/wordml" xmlns:w15="http://schemas.microsoft.com/office/word/2012/wordml" xmlns:wpg="http://schemas.microsoft.com/office/word/2010/wordprocessingGroup" xmlns:wpi="http://schemas.microsoft.com/office/word/2010/wordprocessingInk" xmlns:wne="http://schemas.microsoft.com/office/word/2006/wordml" xmlns:wps="http://schemas.microsoft.com/office/word/2010/wordprocessingShape" mc:Ignorable="w14 w15 wp14">
+<w:document xmlns:wpc="http://schemas.microsoft.com/office/word/2010/wordprocessingCanvas" xmlns:cx="http://schemas.microsoft.com/office/drawing/2014/chartex" xmlns:cx1="http://schemas.microsoft.com/office/drawing/2015/9/8/chartex" xmlns:cx2="http://schemas.microsoft.com/office/drawing/2015/10/21/chartex" xmlns:cx3="http://schemas.microsoft.com/office/drawing/2016/5/9/chartex" xmlns:cx4="http://schemas.microsoft.com/office/drawing/2016/5/10/chartex" xmlns:cx5="http://schemas.microsoft.com/office/drawing/2016/5/11/chartex" xmlns:cx6="http://schemas.microsoft.com/office/drawing/2016/5/12/chartex" xmlns:cx7="http://schemas.microsoft.com/office/drawing/2016/5/13/chartex" xmlns:cx8="http://schemas.microsoft.com/office/drawing/2016/5/14/chartex" xmlns:mc="http://schemas.openxmlformats.org/markup-compatibility/2006" xmlns:aink="http://schemas.microsoft.com/office/drawing/2016/ink" xmlns:am3d="http://schemas.microsoft.com/office/drawing/2017/model3d" xmlns:o="urn:schemas-microsoft-com:office:office" xmlns:r="http://schemas.openxmlformats.org/officeDocument/2006/relationships" xmlns:m="http://schemas.openxmlformats.org/officeDocument/2006/math" xmlns:v="urn:schemas-microsoft-com:vml" xmlns:wp14="http://schemas.microsoft.com/office/word/2010/wordprocessingDrawing" xmlns:wp="http://schemas.openxmlformats.org/drawingml/2006/wordprocessingDrawing" xmlns:w10="urn:schemas-microsoft-com:office:word" xmlns:w="http://schemas.openxmlformats.org/wordprocessingml/2006/main" xmlns:w14="http://schemas.microsoft.com/office/word/2010/wordml" xmlns:w15="http://schemas.microsoft.com/office/word/2012/wordml" xmlns:w16cid="http://schemas.microsoft.com/office/word/2016/wordml/cid" xmlns:w16se="http://schemas.microsoft.com/office/word/2015/wordml/symex" xmlns:wpg="http://schemas.microsoft.com/office/word/2010/wordprocessingGroup" xmlns:wpi="http://schemas.microsoft.com/office/word/2010/wordprocessingInk" xmlns:wne="http://schemas.microsoft.com/office/word/2006/wordml" xmlns:wps="http://schemas.microsoft.com/office/word/2010/wordprocessingShape" mc:Ignorable="w14 w15 w16se w16cid wp14">
   <w:body>
     <w:p>
+      <w:bookmarkStart w:id="0" w:name="_GoBack"/>
+      <w:bookmarkEnd w:id="0"/>
       <w:r>
         <w:t xml:space="preserve"> We are planning to use RC remote control devices as the command transmitter unit. They generally work about 2.4GHz band. We need to be sure that they do not interfere and coincide. </w:t>
       </w:r>
@@ -14,8 +16,6 @@
       <w:r>
         <w:t>s</w:t>
       </w:r>
-      <w:bookmarkStart w:id="0" w:name="_GoBack"/>
-      <w:bookmarkEnd w:id="0"/>
       <w:r>
         <w:t>:</w:t>
       </w:r>
@@ -52,7 +52,7 @@
 </file>
 
 <file path=word/styles.xml><?xml version="1.0" encoding="utf-8"?>
-<w:styles xmlns:mc="http://schemas.openxmlformats.org/markup-compatibility/2006" xmlns:r="http://schemas.openxmlformats.org/officeDocument/2006/relationships" xmlns:w="http://schemas.openxmlformats.org/wordprocessingml/2006/main" xmlns:w14="http://schemas.microsoft.com/office/word/2010/wordml" xmlns:w15="http://schemas.microsoft.com/office/word/2012/wordml" mc:Ignorable="w14 w15">
+<w:styles xmlns:mc="http://schemas.openxmlformats.org/markup-compatibility/2006" xmlns:r="http://schemas.openxmlformats.org/officeDocument/2006/relationships" xmlns:w="http://schemas.openxmlformats.org/wordprocessingml/2006/main" xmlns:w14="http://schemas.microsoft.com/office/word/2010/wordml" xmlns:w15="http://schemas.microsoft.com/office/word/2012/wordml" xmlns:w16cid="http://schemas.microsoft.com/office/word/2016/wordml/cid" xmlns:w16se="http://schemas.microsoft.com/office/word/2015/wordml/symex" mc:Ignorable="w14 w15 w16se w16cid">
   <w:docDefaults>
     <w:rPrDefault>
       <w:rPr>
@@ -68,7 +68,7 @@
       </w:pPr>
     </w:pPrDefault>
   </w:docDefaults>
-  <w:latentStyles w:defLockedState="0" w:defUIPriority="99" w:defSemiHidden="0" w:defUnhideWhenUsed="0" w:defQFormat="0" w:count="371">
+  <w:latentStyles w:defLockedState="0" w:defUIPriority="99" w:defSemiHidden="0" w:defUnhideWhenUsed="0" w:defQFormat="0" w:count="375">
     <w:lsdException w:name="Normal" w:uiPriority="0" w:qFormat="1"/>
     <w:lsdException w:name="heading 1" w:uiPriority="9" w:qFormat="1"/>
     <w:lsdException w:name="heading 2" w:semiHidden="1" w:uiPriority="9" w:unhideWhenUsed="1" w:qFormat="1"/>
@@ -174,7 +174,6 @@
     <w:lsdException w:name="HTML Sample" w:semiHidden="1" w:unhideWhenUsed="1"/>
     <w:lsdException w:name="HTML Typewriter" w:semiHidden="1" w:unhideWhenUsed="1"/>
     <w:lsdException w:name="HTML Variable" w:semiHidden="1" w:unhideWhenUsed="1"/>
-    <w:lsdException w:name="Normal Table" w:semiHidden="1" w:unhideWhenUsed="1"/>
     <w:lsdException w:name="annotation subject" w:semiHidden="1" w:unhideWhenUsed="1"/>
     <w:lsdException w:name="No List" w:semiHidden="1" w:unhideWhenUsed="1"/>
     <w:lsdException w:name="Outline List 1" w:semiHidden="1" w:unhideWhenUsed="1"/>
@@ -218,10 +217,8 @@
     <w:lsdException w:name="Table Elegant" w:semiHidden="1" w:unhideWhenUsed="1"/>
     <w:lsdException w:name="Table Professional" w:semiHidden="1" w:unhideWhenUsed="1"/>
     <w:lsdException w:name="Table Subtle 1" w:semiHidden="1" w:unhideWhenUsed="1"/>
-    <w:lsdException w:name="Table Subtle 2" w:semiHidden="1" w:unhideWhenUsed="1"/>
     <w:lsdException w:name="Table Web 1" w:semiHidden="1" w:unhideWhenUsed="1"/>
     <w:lsdException w:name="Table Web 2" w:semiHidden="1" w:unhideWhenUsed="1"/>
-    <w:lsdException w:name="Table Web 3" w:semiHidden="1" w:unhideWhenUsed="1"/>
     <w:lsdException w:name="Balloon Text" w:semiHidden="1" w:unhideWhenUsed="1"/>
     <w:lsdException w:name="Table Grid" w:uiPriority="39"/>
     <w:lsdException w:name="Table Theme" w:semiHidden="1" w:unhideWhenUsed="1"/>
@@ -440,6 +437,10 @@
     <w:lsdException w:name="List Table 5 Dark Accent 6" w:uiPriority="50"/>
     <w:lsdException w:name="List Table 6 Colorful Accent 6" w:uiPriority="51"/>
     <w:lsdException w:name="List Table 7 Colorful Accent 6" w:uiPriority="52"/>
+    <w:lsdException w:name="Mention" w:semiHidden="1" w:unhideWhenUsed="1"/>
+    <w:lsdException w:name="Smart Hyperlink" w:semiHidden="1" w:unhideWhenUsed="1"/>
+    <w:lsdException w:name="Hashtag" w:semiHidden="1" w:unhideWhenUsed="1"/>
+    <w:lsdException w:name="Unresolved Mention" w:semiHidden="1" w:unhideWhenUsed="1"/>
   </w:latentStyles>
   <w:style w:type="paragraph" w:default="1" w:styleId="Normal">
     <w:name w:val="Normal"/>

</xml_diff>